<commit_message>
Update to the Covers to correct versions. Removed version for PDF export
There were inconsistent versions identified by @stevedelfante. To workaround that for this release I have removed the version number from the first slide. The version number should have been set to 1.0.0
</commit_message>
<xml_diff>
--- a/chef-essentials-cover-Instructor.docx
+++ b/chef-essentials-cover-Instructor.docx
@@ -1,12 +1,16 @@
 
 <file path=word/document.xml><?xml version="1.0" encoding="utf-8"?>
-<w:document xmlns:wpc="http://schemas.microsoft.com/office/word/2010/wordprocessingCanvas" xmlns:mc="http://schemas.openxmlformats.org/markup-compatibility/2006" xmlns:o="urn:schemas-microsoft-com:office:office" xmlns:r="http://schemas.openxmlformats.org/officeDocument/2006/relationships" xmlns:m="http://schemas.openxmlformats.org/officeDocument/2006/math" xmlns:v="urn:schemas-microsoft-com:vml" xmlns:wp14="http://schemas.microsoft.com/office/word/2010/wordprocessingDrawing" xmlns:wp="http://schemas.openxmlformats.org/drawingml/2006/wordprocessingDrawing" xmlns:w10="urn:schemas-microsoft-com:office:word" xmlns:w="http://schemas.openxmlformats.org/wordprocessingml/2006/main" xmlns:w14="http://schemas.microsoft.com/office/word/2010/wordml" xmlns:w15="http://schemas.microsoft.com/office/word/2012/wordml" xmlns:wpg="http://schemas.microsoft.com/office/word/2010/wordprocessingGroup" xmlns:wpi="http://schemas.microsoft.com/office/word/2010/wordprocessingInk" xmlns:wne="http://schemas.microsoft.com/office/word/2006/wordml" xmlns:wps="http://schemas.microsoft.com/office/word/2010/wordprocessingShape" mc:Ignorable="w14 w15 wp14">
+<w:document xmlns:wpc="http://schemas.microsoft.com/office/word/2010/wordprocessingCanvas" xmlns:mo="http://schemas.microsoft.com/office/mac/office/2008/main" xmlns:mc="http://schemas.openxmlformats.org/markup-compatibility/2006" xmlns:mv="urn:schemas-microsoft-com:mac:vml" xmlns:o="urn:schemas-microsoft-com:office:office" xmlns:r="http://schemas.openxmlformats.org/officeDocument/2006/relationships" xmlns:m="http://schemas.openxmlformats.org/officeDocument/2006/math" xmlns:v="urn:schemas-microsoft-com:vml" xmlns:wp14="http://schemas.microsoft.com/office/word/2010/wordprocessingDrawing" xmlns:wp="http://schemas.openxmlformats.org/drawingml/2006/wordprocessingDrawing" xmlns:w10="urn:schemas-microsoft-com:office:word" xmlns:w="http://schemas.openxmlformats.org/wordprocessingml/2006/main" xmlns:w14="http://schemas.microsoft.com/office/word/2010/wordml" xmlns:w15="http://schemas.microsoft.com/office/word/2012/wordml" xmlns:wpg="http://schemas.microsoft.com/office/word/2010/wordprocessingGroup" xmlns:wpi="http://schemas.microsoft.com/office/word/2010/wordprocessingInk" xmlns:wne="http://schemas.microsoft.com/office/word/2006/wordml" xmlns:wps="http://schemas.microsoft.com/office/word/2010/wordprocessingShape" mc:Ignorable="w14 w15 wp14">
   <w:body>
     <w:p>
       <w:pPr>
         <w:sectPr>
-          <w:headerReference w:type="default" r:id="rId7"/>
-          <w:footerReference w:type="default" r:id="rId8"/>
+          <w:headerReference w:type="even" r:id="rId7"/>
+          <w:headerReference w:type="default" r:id="rId8"/>
+          <w:footerReference w:type="even" r:id="rId9"/>
+          <w:footerReference w:type="default" r:id="rId10"/>
+          <w:headerReference w:type="first" r:id="rId11"/>
+          <w:footerReference w:type="first" r:id="rId12"/>
           <w:pgSz w:w="12240" w:h="15840"/>
           <w:pgMar w:top="1440" w:right="1440" w:bottom="1440" w:left="1440" w:header="720" w:footer="720" w:gutter="0"/>
           <w:pgNumType w:start="0"/>
@@ -18,8 +22,8 @@
     <w:p>
       <w:pPr>
         <w:sectPr>
-          <w:headerReference w:type="default" r:id="rId9"/>
-          <w:footerReference w:type="default" r:id="rId10"/>
+          <w:headerReference w:type="default" r:id="rId13"/>
+          <w:footerReference w:type="default" r:id="rId14"/>
           <w:type w:val="continuous"/>
           <w:pgSz w:w="12240" w:h="15840"/>
           <w:pgMar w:top="1440" w:right="1440" w:bottom="1440" w:left="1440" w:header="720" w:footer="720" w:gutter="0"/>
@@ -33,7 +37,7 @@
         </w:rPr>
         <w:lastRenderedPageBreak/>
         <w:drawing>
-          <wp:anchor distT="0" distB="0" distL="114300" distR="114300" simplePos="0" relativeHeight="251677696" behindDoc="0" locked="0" layoutInCell="1" allowOverlap="1" wp14:anchorId="1952015F" wp14:editId="7A0B4724">
+          <wp:anchor distT="0" distB="0" distL="114300" distR="114300" simplePos="0" relativeHeight="251677696" behindDoc="0" locked="0" layoutInCell="1" allowOverlap="1" wp14:anchorId="1C0E5137" wp14:editId="6C4E7768">
             <wp:simplePos x="0" y="0"/>
             <wp:positionH relativeFrom="column">
               <wp:posOffset>2822027</wp:posOffset>
@@ -56,7 +60,7 @@
                     <pic:cNvPicPr/>
                   </pic:nvPicPr>
                   <pic:blipFill>
-                    <a:blip r:embed="rId11">
+                    <a:blip r:embed="rId15">
                       <a:extLst>
                         <a:ext uri="{28A0092B-C50C-407E-A947-70E740481C1C}">
                           <a14:useLocalDpi xmlns:a14="http://schemas.microsoft.com/office/drawing/2010/main" val="0"/>
@@ -94,7 +98,7 @@
         <mc:AlternateContent>
           <mc:Choice Requires="wps">
             <w:drawing>
-              <wp:anchor distT="0" distB="0" distL="114300" distR="114300" simplePos="0" relativeHeight="251697152" behindDoc="0" locked="0" layoutInCell="1" allowOverlap="1" wp14:anchorId="5ADCAD64" wp14:editId="5EF4C0C6">
+              <wp:anchor distT="0" distB="0" distL="114300" distR="114300" simplePos="0" relativeHeight="251697152" behindDoc="0" locked="0" layoutInCell="1" allowOverlap="1" wp14:anchorId="1947B51D" wp14:editId="6EFBD566">
                 <wp:simplePos x="0" y="0"/>
                 <wp:positionH relativeFrom="page">
                   <wp:posOffset>977900</wp:posOffset>
@@ -247,7 +251,7 @@
           <w:noProof/>
         </w:rPr>
         <w:drawing>
-          <wp:anchor distT="0" distB="0" distL="114300" distR="114300" simplePos="0" relativeHeight="251693056" behindDoc="0" locked="0" layoutInCell="1" allowOverlap="1" wp14:anchorId="14B23729" wp14:editId="13FAEB6D">
+          <wp:anchor distT="0" distB="0" distL="114300" distR="114300" simplePos="0" relativeHeight="251693056" behindDoc="0" locked="0" layoutInCell="1" allowOverlap="1" wp14:anchorId="4E36AF47" wp14:editId="22EF0F23">
             <wp:simplePos x="0" y="0"/>
             <wp:positionH relativeFrom="column">
               <wp:posOffset>1892935</wp:posOffset>
@@ -272,7 +276,7 @@
                     </pic:cNvPicPr>
                   </pic:nvPicPr>
                   <pic:blipFill>
-                    <a:blip r:embed="rId12">
+                    <a:blip r:embed="rId16">
                       <a:extLst>
                         <a:ext uri="{28A0092B-C50C-407E-A947-70E740481C1C}">
                           <a14:useLocalDpi xmlns:a14="http://schemas.microsoft.com/office/drawing/2010/main" val="0"/>
@@ -313,8 +317,6 @@
     <w:p/>
     <w:p/>
     <w:p/>
-    <w:bookmarkStart w:id="0" w:name="_GoBack"/>
-    <w:bookmarkEnd w:id="0"/>
     <w:p>
       <w:r>
         <w:rPr>
@@ -323,7 +325,7 @@
         <mc:AlternateContent>
           <mc:Choice Requires="wps">
             <w:drawing>
-              <wp:anchor distT="0" distB="0" distL="114300" distR="114300" simplePos="0" relativeHeight="251646976" behindDoc="0" locked="0" layoutInCell="1" allowOverlap="1" wp14:anchorId="1E8D13F1" wp14:editId="2542B70E">
+              <wp:anchor distT="0" distB="0" distL="114300" distR="114300" simplePos="0" relativeHeight="251646976" behindDoc="0" locked="0" layoutInCell="1" allowOverlap="1" wp14:anchorId="48246B1C" wp14:editId="382DF042">
                 <wp:simplePos x="0" y="0"/>
                 <wp:positionH relativeFrom="page">
                   <wp:posOffset>401955</wp:posOffset>
@@ -558,7 +560,7 @@
         <mc:AlternateContent>
           <mc:Choice Requires="wps">
             <w:drawing>
-              <wp:anchor distT="0" distB="0" distL="114300" distR="114300" simplePos="0" relativeHeight="251676672" behindDoc="0" locked="0" layoutInCell="1" allowOverlap="1" wp14:anchorId="349F337B" wp14:editId="5A86CCAD">
+              <wp:anchor distT="0" distB="0" distL="114300" distR="114300" simplePos="0" relativeHeight="251676672" behindDoc="0" locked="0" layoutInCell="1" allowOverlap="1" wp14:anchorId="5566DAB5" wp14:editId="65E13D93">
                 <wp:simplePos x="0" y="0"/>
                 <wp:positionH relativeFrom="page">
                   <wp:posOffset>229235</wp:posOffset>
@@ -722,8 +724,8 @@
       </w:r>
     </w:p>
     <w:sectPr>
-      <w:headerReference w:type="default" r:id="rId13"/>
-      <w:footerReference w:type="default" r:id="rId14"/>
+      <w:headerReference w:type="default" r:id="rId17"/>
+      <w:footerReference w:type="default" r:id="rId18"/>
       <w:type w:val="continuous"/>
       <w:pgSz w:w="12240" w:h="15840"/>
       <w:pgMar w:top="1440" w:right="1440" w:bottom="1440" w:left="1440" w:header="720" w:footer="720" w:gutter="0"/>
@@ -735,7 +737,7 @@
 </file>
 
 <file path=word/endnotes.xml><?xml version="1.0" encoding="utf-8"?>
-<w:endnotes xmlns:wpc="http://schemas.microsoft.com/office/word/2010/wordprocessingCanvas" xmlns:mc="http://schemas.openxmlformats.org/markup-compatibility/2006" xmlns:o="urn:schemas-microsoft-com:office:office" xmlns:r="http://schemas.openxmlformats.org/officeDocument/2006/relationships" xmlns:m="http://schemas.openxmlformats.org/officeDocument/2006/math" xmlns:v="urn:schemas-microsoft-com:vml" xmlns:wp14="http://schemas.microsoft.com/office/word/2010/wordprocessingDrawing" xmlns:wp="http://schemas.openxmlformats.org/drawingml/2006/wordprocessingDrawing" xmlns:w10="urn:schemas-microsoft-com:office:word" xmlns:w="http://schemas.openxmlformats.org/wordprocessingml/2006/main" xmlns:w14="http://schemas.microsoft.com/office/word/2010/wordml" xmlns:w15="http://schemas.microsoft.com/office/word/2012/wordml" xmlns:wpg="http://schemas.microsoft.com/office/word/2010/wordprocessingGroup" xmlns:wpi="http://schemas.microsoft.com/office/word/2010/wordprocessingInk" xmlns:wne="http://schemas.microsoft.com/office/word/2006/wordml" xmlns:wps="http://schemas.microsoft.com/office/word/2010/wordprocessingShape" mc:Ignorable="w14 w15 wp14">
+<w:endnotes xmlns:wpc="http://schemas.microsoft.com/office/word/2010/wordprocessingCanvas" xmlns:mo="http://schemas.microsoft.com/office/mac/office/2008/main" xmlns:mc="http://schemas.openxmlformats.org/markup-compatibility/2006" xmlns:mv="urn:schemas-microsoft-com:mac:vml" xmlns:o="urn:schemas-microsoft-com:office:office" xmlns:r="http://schemas.openxmlformats.org/officeDocument/2006/relationships" xmlns:m="http://schemas.openxmlformats.org/officeDocument/2006/math" xmlns:v="urn:schemas-microsoft-com:vml" xmlns:wp14="http://schemas.microsoft.com/office/word/2010/wordprocessingDrawing" xmlns:wp="http://schemas.openxmlformats.org/drawingml/2006/wordprocessingDrawing" xmlns:w10="urn:schemas-microsoft-com:office:word" xmlns:w="http://schemas.openxmlformats.org/wordprocessingml/2006/main" xmlns:w14="http://schemas.microsoft.com/office/word/2010/wordml" xmlns:w15="http://schemas.microsoft.com/office/word/2012/wordml" xmlns:wpg="http://schemas.microsoft.com/office/word/2010/wordprocessingGroup" xmlns:wpi="http://schemas.microsoft.com/office/word/2010/wordprocessingInk" xmlns:wne="http://schemas.microsoft.com/office/word/2006/wordml" xmlns:wps="http://schemas.microsoft.com/office/word/2010/wordprocessingShape" mc:Ignorable="w14 w15 wp14">
   <w:endnote w:type="separator" w:id="-1">
     <w:p>
       <w:pPr>
@@ -760,7 +762,17 @@
 </file>
 
 <file path=word/footer1.xml><?xml version="1.0" encoding="utf-8"?>
-<w:ftr xmlns:wpc="http://schemas.microsoft.com/office/word/2010/wordprocessingCanvas" xmlns:mc="http://schemas.openxmlformats.org/markup-compatibility/2006" xmlns:o="urn:schemas-microsoft-com:office:office" xmlns:r="http://schemas.openxmlformats.org/officeDocument/2006/relationships" xmlns:m="http://schemas.openxmlformats.org/officeDocument/2006/math" xmlns:v="urn:schemas-microsoft-com:vml" xmlns:wp14="http://schemas.microsoft.com/office/word/2010/wordprocessingDrawing" xmlns:wp="http://schemas.openxmlformats.org/drawingml/2006/wordprocessingDrawing" xmlns:w10="urn:schemas-microsoft-com:office:word" xmlns:w="http://schemas.openxmlformats.org/wordprocessingml/2006/main" xmlns:w14="http://schemas.microsoft.com/office/word/2010/wordml" xmlns:w15="http://schemas.microsoft.com/office/word/2012/wordml" xmlns:wpg="http://schemas.microsoft.com/office/word/2010/wordprocessingGroup" xmlns:wpi="http://schemas.microsoft.com/office/word/2010/wordprocessingInk" xmlns:wne="http://schemas.microsoft.com/office/word/2006/wordml" xmlns:wps="http://schemas.microsoft.com/office/word/2010/wordprocessingShape" mc:Ignorable="w14 w15 wp14">
+<w:ftr xmlns:wpc="http://schemas.microsoft.com/office/word/2010/wordprocessingCanvas" xmlns:mo="http://schemas.microsoft.com/office/mac/office/2008/main" xmlns:mc="http://schemas.openxmlformats.org/markup-compatibility/2006" xmlns:mv="urn:schemas-microsoft-com:mac:vml" xmlns:o="urn:schemas-microsoft-com:office:office" xmlns:r="http://schemas.openxmlformats.org/officeDocument/2006/relationships" xmlns:m="http://schemas.openxmlformats.org/officeDocument/2006/math" xmlns:v="urn:schemas-microsoft-com:vml" xmlns:wp14="http://schemas.microsoft.com/office/word/2010/wordprocessingDrawing" xmlns:wp="http://schemas.openxmlformats.org/drawingml/2006/wordprocessingDrawing" xmlns:w10="urn:schemas-microsoft-com:office:word" xmlns:w="http://schemas.openxmlformats.org/wordprocessingml/2006/main" xmlns:w14="http://schemas.microsoft.com/office/word/2010/wordml" xmlns:w15="http://schemas.microsoft.com/office/word/2012/wordml" xmlns:wpg="http://schemas.microsoft.com/office/word/2010/wordprocessingGroup" xmlns:wpi="http://schemas.microsoft.com/office/word/2010/wordprocessingInk" xmlns:wne="http://schemas.microsoft.com/office/word/2006/wordml" xmlns:wps="http://schemas.microsoft.com/office/word/2010/wordprocessingShape" mc:Ignorable="w14 w15 wp14">
+  <w:p>
+    <w:pPr>
+      <w:pStyle w:val="Footer"/>
+    </w:pPr>
+  </w:p>
+</w:ftr>
+</file>
+
+<file path=word/footer2.xml><?xml version="1.0" encoding="utf-8"?>
+<w:ftr xmlns:wpc="http://schemas.microsoft.com/office/word/2010/wordprocessingCanvas" xmlns:mo="http://schemas.microsoft.com/office/mac/office/2008/main" xmlns:mc="http://schemas.openxmlformats.org/markup-compatibility/2006" xmlns:mv="urn:schemas-microsoft-com:mac:vml" xmlns:o="urn:schemas-microsoft-com:office:office" xmlns:r="http://schemas.openxmlformats.org/officeDocument/2006/relationships" xmlns:m="http://schemas.openxmlformats.org/officeDocument/2006/math" xmlns:v="urn:schemas-microsoft-com:vml" xmlns:wp14="http://schemas.microsoft.com/office/word/2010/wordprocessingDrawing" xmlns:wp="http://schemas.openxmlformats.org/drawingml/2006/wordprocessingDrawing" xmlns:w10="urn:schemas-microsoft-com:office:word" xmlns:w="http://schemas.openxmlformats.org/wordprocessingml/2006/main" xmlns:w14="http://schemas.microsoft.com/office/word/2010/wordml" xmlns:w15="http://schemas.microsoft.com/office/word/2012/wordml" xmlns:wpg="http://schemas.microsoft.com/office/word/2010/wordprocessingGroup" xmlns:wpi="http://schemas.microsoft.com/office/word/2010/wordprocessingInk" xmlns:wne="http://schemas.microsoft.com/office/word/2006/wordml" xmlns:wps="http://schemas.microsoft.com/office/word/2010/wordprocessingShape" mc:Ignorable="w14 w15 wp14">
   <w:p>
     <w:pPr>
       <w:pStyle w:val="Footer"/>
@@ -774,7 +786,23 @@
         <w:rFonts w:ascii="Arial" w:hAnsi="Arial" w:cs="Arial"/>
         <w:color w:val="3F5364"/>
       </w:rPr>
-      <w:t>©2015 Chef Software Inc.</w:t>
+      <w:t>©</w:t>
+    </w:r>
+    <w:r>
+      <w:rPr>
+        <w:rFonts w:ascii="Arial" w:hAnsi="Arial" w:cs="Arial"/>
+        <w:color w:val="3F5364"/>
+      </w:rPr>
+      <w:t>2016</w:t>
+    </w:r>
+    <w:bookmarkStart w:id="0" w:name="_GoBack"/>
+    <w:bookmarkEnd w:id="0"/>
+    <w:r>
+      <w:rPr>
+        <w:rFonts w:ascii="Arial" w:hAnsi="Arial" w:cs="Arial"/>
+        <w:color w:val="3F5364"/>
+      </w:rPr>
+      <w:t xml:space="preserve"> Chef Software Inc.</w:t>
     </w:r>
     <w:r>
       <w:rPr>
@@ -835,57 +863,67 @@
         <w:rFonts w:ascii="Arial" w:hAnsi="Arial" w:cs="Arial"/>
         <w:color w:val="3F5364"/>
       </w:rPr>
-      <w:t>Course Rev 1.0.3</w:t>
-    </w:r>
-  </w:p>
-</w:ftr>
-</file>
-
-<file path=word/footer2.xml><?xml version="1.0" encoding="utf-8"?>
-<w:ftr xmlns:wpc="http://schemas.microsoft.com/office/word/2010/wordprocessingCanvas" xmlns:mc="http://schemas.openxmlformats.org/markup-compatibility/2006" xmlns:o="urn:schemas-microsoft-com:office:office" xmlns:r="http://schemas.openxmlformats.org/officeDocument/2006/relationships" xmlns:m="http://schemas.openxmlformats.org/officeDocument/2006/math" xmlns:v="urn:schemas-microsoft-com:vml" xmlns:wp14="http://schemas.microsoft.com/office/word/2010/wordprocessingDrawing" xmlns:wp="http://schemas.openxmlformats.org/drawingml/2006/wordprocessingDrawing" xmlns:w10="urn:schemas-microsoft-com:office:word" xmlns:w="http://schemas.openxmlformats.org/wordprocessingml/2006/main" xmlns:w14="http://schemas.microsoft.com/office/word/2010/wordml" xmlns:w15="http://schemas.microsoft.com/office/word/2012/wordml" xmlns:wpg="http://schemas.microsoft.com/office/word/2010/wordprocessingGroup" xmlns:wpi="http://schemas.microsoft.com/office/word/2010/wordprocessingInk" xmlns:wne="http://schemas.microsoft.com/office/word/2006/wordml" xmlns:wps="http://schemas.microsoft.com/office/word/2010/wordprocessingShape" mc:Ignorable="w14 w15 wp14">
-  <w:p>
-    <w:pPr>
-      <w:pStyle w:val="Footer"/>
-    </w:pPr>
-    <w:r>
-      <w:t>©2015 Chef Software Inc.</w:t>
-    </w:r>
-    <w:r>
-      <w:tab/>
-      <w:t>2-</w:t>
-    </w:r>
-    <w:r>
-      <w:fldChar w:fldCharType="begin"/>
-    </w:r>
-    <w:r>
-      <w:instrText xml:space="preserve"> PAGE   \* MERGEFORMAT </w:instrText>
-    </w:r>
-    <w:r>
-      <w:fldChar w:fldCharType="separate"/>
-    </w:r>
-    <w:r>
-      <w:rPr>
-        <w:noProof/>
-      </w:rPr>
-      <w:t>1</w:t>
-    </w:r>
-    <w:r>
-      <w:rPr>
-        <w:noProof/>
-      </w:rPr>
-      <w:fldChar w:fldCharType="end"/>
-    </w:r>
-  </w:p>
-  <w:p>
-    <w:pPr>
-      <w:pStyle w:val="Footer"/>
-    </w:pPr>
+      <w:t>Course Rev 1.0.0</w:t>
+    </w:r>
   </w:p>
 </w:ftr>
 </file>
 
 <file path=word/footer3.xml><?xml version="1.0" encoding="utf-8"?>
-<w:ftr xmlns:wpc="http://schemas.microsoft.com/office/word/2010/wordprocessingCanvas" xmlns:mc="http://schemas.openxmlformats.org/markup-compatibility/2006" xmlns:o="urn:schemas-microsoft-com:office:office" xmlns:r="http://schemas.openxmlformats.org/officeDocument/2006/relationships" xmlns:m="http://schemas.openxmlformats.org/officeDocument/2006/math" xmlns:v="urn:schemas-microsoft-com:vml" xmlns:wp14="http://schemas.microsoft.com/office/word/2010/wordprocessingDrawing" xmlns:wp="http://schemas.openxmlformats.org/drawingml/2006/wordprocessingDrawing" xmlns:w10="urn:schemas-microsoft-com:office:word" xmlns:w="http://schemas.openxmlformats.org/wordprocessingml/2006/main" xmlns:w14="http://schemas.microsoft.com/office/word/2010/wordml" xmlns:w15="http://schemas.microsoft.com/office/word/2012/wordml" xmlns:wpg="http://schemas.microsoft.com/office/word/2010/wordprocessingGroup" xmlns:wpi="http://schemas.microsoft.com/office/word/2010/wordprocessingInk" xmlns:wne="http://schemas.microsoft.com/office/word/2006/wordml" xmlns:wps="http://schemas.microsoft.com/office/word/2010/wordprocessingShape" mc:Ignorable="w14 w15 wp14">
+<w:ftr xmlns:wpc="http://schemas.microsoft.com/office/word/2010/wordprocessingCanvas" xmlns:mo="http://schemas.microsoft.com/office/mac/office/2008/main" xmlns:mc="http://schemas.openxmlformats.org/markup-compatibility/2006" xmlns:mv="urn:schemas-microsoft-com:mac:vml" xmlns:o="urn:schemas-microsoft-com:office:office" xmlns:r="http://schemas.openxmlformats.org/officeDocument/2006/relationships" xmlns:m="http://schemas.openxmlformats.org/officeDocument/2006/math" xmlns:v="urn:schemas-microsoft-com:vml" xmlns:wp14="http://schemas.microsoft.com/office/word/2010/wordprocessingDrawing" xmlns:wp="http://schemas.openxmlformats.org/drawingml/2006/wordprocessingDrawing" xmlns:w10="urn:schemas-microsoft-com:office:word" xmlns:w="http://schemas.openxmlformats.org/wordprocessingml/2006/main" xmlns:w14="http://schemas.microsoft.com/office/word/2010/wordml" xmlns:w15="http://schemas.microsoft.com/office/word/2012/wordml" xmlns:wpg="http://schemas.microsoft.com/office/word/2010/wordprocessingGroup" xmlns:wpi="http://schemas.microsoft.com/office/word/2010/wordprocessingInk" xmlns:wne="http://schemas.microsoft.com/office/word/2006/wordml" xmlns:wps="http://schemas.microsoft.com/office/word/2010/wordprocessingShape" mc:Ignorable="w14 w15 wp14">
+  <w:p>
+    <w:pPr>
+      <w:pStyle w:val="Footer"/>
+    </w:pPr>
+  </w:p>
+</w:ftr>
+</file>
+
+<file path=word/footer4.xml><?xml version="1.0" encoding="utf-8"?>
+<w:ftr xmlns:wpc="http://schemas.microsoft.com/office/word/2010/wordprocessingCanvas" xmlns:mo="http://schemas.microsoft.com/office/mac/office/2008/main" xmlns:mc="http://schemas.openxmlformats.org/markup-compatibility/2006" xmlns:mv="urn:schemas-microsoft-com:mac:vml" xmlns:o="urn:schemas-microsoft-com:office:office" xmlns:r="http://schemas.openxmlformats.org/officeDocument/2006/relationships" xmlns:m="http://schemas.openxmlformats.org/officeDocument/2006/math" xmlns:v="urn:schemas-microsoft-com:vml" xmlns:wp14="http://schemas.microsoft.com/office/word/2010/wordprocessingDrawing" xmlns:wp="http://schemas.openxmlformats.org/drawingml/2006/wordprocessingDrawing" xmlns:w10="urn:schemas-microsoft-com:office:word" xmlns:w="http://schemas.openxmlformats.org/wordprocessingml/2006/main" xmlns:w14="http://schemas.microsoft.com/office/word/2010/wordml" xmlns:w15="http://schemas.microsoft.com/office/word/2012/wordml" xmlns:wpg="http://schemas.microsoft.com/office/word/2010/wordprocessingGroup" xmlns:wpi="http://schemas.microsoft.com/office/word/2010/wordprocessingInk" xmlns:wne="http://schemas.microsoft.com/office/word/2006/wordml" xmlns:wps="http://schemas.microsoft.com/office/word/2010/wordprocessingShape" mc:Ignorable="w14 w15 wp14">
+  <w:p>
+    <w:pPr>
+      <w:pStyle w:val="Footer"/>
+    </w:pPr>
+    <w:r>
+      <w:t>©2015 Chef Software Inc.</w:t>
+    </w:r>
+    <w:r>
+      <w:tab/>
+      <w:t>2-</w:t>
+    </w:r>
+    <w:r>
+      <w:fldChar w:fldCharType="begin"/>
+    </w:r>
+    <w:r>
+      <w:instrText xml:space="preserve"> PAGE   \* MERGEFORMAT </w:instrText>
+    </w:r>
+    <w:r>
+      <w:fldChar w:fldCharType="separate"/>
+    </w:r>
+    <w:r>
+      <w:rPr>
+        <w:noProof/>
+      </w:rPr>
+      <w:t>1</w:t>
+    </w:r>
+    <w:r>
+      <w:rPr>
+        <w:noProof/>
+      </w:rPr>
+      <w:fldChar w:fldCharType="end"/>
+    </w:r>
+  </w:p>
+  <w:p>
+    <w:pPr>
+      <w:pStyle w:val="Footer"/>
+    </w:pPr>
+  </w:p>
+</w:ftr>
+</file>
+
+<file path=word/footer5.xml><?xml version="1.0" encoding="utf-8"?>
+<w:ftr xmlns:wpc="http://schemas.microsoft.com/office/word/2010/wordprocessingCanvas" xmlns:mo="http://schemas.microsoft.com/office/mac/office/2008/main" xmlns:mc="http://schemas.openxmlformats.org/markup-compatibility/2006" xmlns:mv="urn:schemas-microsoft-com:mac:vml" xmlns:o="urn:schemas-microsoft-com:office:office" xmlns:r="http://schemas.openxmlformats.org/officeDocument/2006/relationships" xmlns:m="http://schemas.openxmlformats.org/officeDocument/2006/math" xmlns:v="urn:schemas-microsoft-com:vml" xmlns:wp14="http://schemas.microsoft.com/office/word/2010/wordprocessingDrawing" xmlns:wp="http://schemas.openxmlformats.org/drawingml/2006/wordprocessingDrawing" xmlns:w10="urn:schemas-microsoft-com:office:word" xmlns:w="http://schemas.openxmlformats.org/wordprocessingml/2006/main" xmlns:w14="http://schemas.microsoft.com/office/word/2010/wordml" xmlns:w15="http://schemas.microsoft.com/office/word/2012/wordml" xmlns:wpg="http://schemas.microsoft.com/office/word/2010/wordprocessingGroup" xmlns:wpi="http://schemas.microsoft.com/office/word/2010/wordprocessingInk" xmlns:wne="http://schemas.microsoft.com/office/word/2006/wordml" xmlns:wps="http://schemas.microsoft.com/office/word/2010/wordprocessingShape" mc:Ignorable="w14 w15 wp14">
   <w:p>
     <w:pPr>
       <w:pStyle w:val="Footer"/>
@@ -928,7 +966,7 @@
 </file>
 
 <file path=word/footnotes.xml><?xml version="1.0" encoding="utf-8"?>
-<w:footnotes xmlns:wpc="http://schemas.microsoft.com/office/word/2010/wordprocessingCanvas" xmlns:mc="http://schemas.openxmlformats.org/markup-compatibility/2006" xmlns:o="urn:schemas-microsoft-com:office:office" xmlns:r="http://schemas.openxmlformats.org/officeDocument/2006/relationships" xmlns:m="http://schemas.openxmlformats.org/officeDocument/2006/math" xmlns:v="urn:schemas-microsoft-com:vml" xmlns:wp14="http://schemas.microsoft.com/office/word/2010/wordprocessingDrawing" xmlns:wp="http://schemas.openxmlformats.org/drawingml/2006/wordprocessingDrawing" xmlns:w10="urn:schemas-microsoft-com:office:word" xmlns:w="http://schemas.openxmlformats.org/wordprocessingml/2006/main" xmlns:w14="http://schemas.microsoft.com/office/word/2010/wordml" xmlns:w15="http://schemas.microsoft.com/office/word/2012/wordml" xmlns:wpg="http://schemas.microsoft.com/office/word/2010/wordprocessingGroup" xmlns:wpi="http://schemas.microsoft.com/office/word/2010/wordprocessingInk" xmlns:wne="http://schemas.microsoft.com/office/word/2006/wordml" xmlns:wps="http://schemas.microsoft.com/office/word/2010/wordprocessingShape" mc:Ignorable="w14 w15 wp14">
+<w:footnotes xmlns:wpc="http://schemas.microsoft.com/office/word/2010/wordprocessingCanvas" xmlns:mo="http://schemas.microsoft.com/office/mac/office/2008/main" xmlns:mc="http://schemas.openxmlformats.org/markup-compatibility/2006" xmlns:mv="urn:schemas-microsoft-com:mac:vml" xmlns:o="urn:schemas-microsoft-com:office:office" xmlns:r="http://schemas.openxmlformats.org/officeDocument/2006/relationships" xmlns:m="http://schemas.openxmlformats.org/officeDocument/2006/math" xmlns:v="urn:schemas-microsoft-com:vml" xmlns:wp14="http://schemas.microsoft.com/office/word/2010/wordprocessingDrawing" xmlns:wp="http://schemas.openxmlformats.org/drawingml/2006/wordprocessingDrawing" xmlns:w10="urn:schemas-microsoft-com:office:word" xmlns:w="http://schemas.openxmlformats.org/wordprocessingml/2006/main" xmlns:w14="http://schemas.microsoft.com/office/word/2010/wordml" xmlns:w15="http://schemas.microsoft.com/office/word/2012/wordml" xmlns:wpg="http://schemas.microsoft.com/office/word/2010/wordprocessingGroup" xmlns:wpi="http://schemas.microsoft.com/office/word/2010/wordprocessingInk" xmlns:wne="http://schemas.microsoft.com/office/word/2006/wordml" xmlns:wps="http://schemas.microsoft.com/office/word/2010/wordprocessingShape" mc:Ignorable="w14 w15 wp14">
   <w:footnote w:type="separator" w:id="-1">
     <w:p>
       <w:pPr>
@@ -953,7 +991,17 @@
 </file>
 
 <file path=word/header1.xml><?xml version="1.0" encoding="utf-8"?>
-<w:hdr xmlns:wpc="http://schemas.microsoft.com/office/word/2010/wordprocessingCanvas" xmlns:mc="http://schemas.openxmlformats.org/markup-compatibility/2006" xmlns:o="urn:schemas-microsoft-com:office:office" xmlns:r="http://schemas.openxmlformats.org/officeDocument/2006/relationships" xmlns:m="http://schemas.openxmlformats.org/officeDocument/2006/math" xmlns:v="urn:schemas-microsoft-com:vml" xmlns:wp14="http://schemas.microsoft.com/office/word/2010/wordprocessingDrawing" xmlns:wp="http://schemas.openxmlformats.org/drawingml/2006/wordprocessingDrawing" xmlns:w10="urn:schemas-microsoft-com:office:word" xmlns:w="http://schemas.openxmlformats.org/wordprocessingml/2006/main" xmlns:w14="http://schemas.microsoft.com/office/word/2010/wordml" xmlns:w15="http://schemas.microsoft.com/office/word/2012/wordml" xmlns:wpg="http://schemas.microsoft.com/office/word/2010/wordprocessingGroup" xmlns:wpi="http://schemas.microsoft.com/office/word/2010/wordprocessingInk" xmlns:wne="http://schemas.microsoft.com/office/word/2006/wordml" xmlns:wps="http://schemas.microsoft.com/office/word/2010/wordprocessingShape" mc:Ignorable="w14 w15 wp14">
+<w:hdr xmlns:wpc="http://schemas.microsoft.com/office/word/2010/wordprocessingCanvas" xmlns:mo="http://schemas.microsoft.com/office/mac/office/2008/main" xmlns:mc="http://schemas.openxmlformats.org/markup-compatibility/2006" xmlns:mv="urn:schemas-microsoft-com:mac:vml" xmlns:o="urn:schemas-microsoft-com:office:office" xmlns:r="http://schemas.openxmlformats.org/officeDocument/2006/relationships" xmlns:m="http://schemas.openxmlformats.org/officeDocument/2006/math" xmlns:v="urn:schemas-microsoft-com:vml" xmlns:wp14="http://schemas.microsoft.com/office/word/2010/wordprocessingDrawing" xmlns:wp="http://schemas.openxmlformats.org/drawingml/2006/wordprocessingDrawing" xmlns:w10="urn:schemas-microsoft-com:office:word" xmlns:w="http://schemas.openxmlformats.org/wordprocessingml/2006/main" xmlns:w14="http://schemas.microsoft.com/office/word/2010/wordml" xmlns:w15="http://schemas.microsoft.com/office/word/2012/wordml" xmlns:wpg="http://schemas.microsoft.com/office/word/2010/wordprocessingGroup" xmlns:wpi="http://schemas.microsoft.com/office/word/2010/wordprocessingInk" xmlns:wne="http://schemas.microsoft.com/office/word/2006/wordml" xmlns:wps="http://schemas.microsoft.com/office/word/2010/wordprocessingShape" mc:Ignorable="w14 w15 wp14">
+  <w:p>
+    <w:pPr>
+      <w:pStyle w:val="Header"/>
+    </w:pPr>
+  </w:p>
+</w:hdr>
+</file>
+
+<file path=word/header2.xml><?xml version="1.0" encoding="utf-8"?>
+<w:hdr xmlns:wpc="http://schemas.microsoft.com/office/word/2010/wordprocessingCanvas" xmlns:mo="http://schemas.microsoft.com/office/mac/office/2008/main" xmlns:mc="http://schemas.openxmlformats.org/markup-compatibility/2006" xmlns:mv="urn:schemas-microsoft-com:mac:vml" xmlns:o="urn:schemas-microsoft-com:office:office" xmlns:r="http://schemas.openxmlformats.org/officeDocument/2006/relationships" xmlns:m="http://schemas.openxmlformats.org/officeDocument/2006/math" xmlns:v="urn:schemas-microsoft-com:vml" xmlns:wp14="http://schemas.microsoft.com/office/word/2010/wordprocessingDrawing" xmlns:wp="http://schemas.openxmlformats.org/drawingml/2006/wordprocessingDrawing" xmlns:w10="urn:schemas-microsoft-com:office:word" xmlns:w="http://schemas.openxmlformats.org/wordprocessingml/2006/main" xmlns:w14="http://schemas.microsoft.com/office/word/2010/wordml" xmlns:w15="http://schemas.microsoft.com/office/word/2012/wordml" xmlns:wpg="http://schemas.microsoft.com/office/word/2010/wordprocessingGroup" xmlns:wpi="http://schemas.microsoft.com/office/word/2010/wordprocessingInk" xmlns:wne="http://schemas.microsoft.com/office/word/2006/wordml" xmlns:wps="http://schemas.microsoft.com/office/word/2010/wordprocessingShape" mc:Ignorable="w14 w15 wp14">
   <w:p>
     <w:pPr>
       <w:pStyle w:val="Header"/>
@@ -963,7 +1011,7 @@
         <w:noProof/>
       </w:rPr>
       <w:drawing>
-        <wp:anchor distT="0" distB="0" distL="114300" distR="114300" simplePos="0" relativeHeight="251617280" behindDoc="0" locked="0" layoutInCell="1" allowOverlap="1" wp14:anchorId="5D030288" wp14:editId="5784F8B1">
+        <wp:anchor distT="0" distB="0" distL="114300" distR="114300" simplePos="0" relativeHeight="251617280" behindDoc="0" locked="0" layoutInCell="1" allowOverlap="1" wp14:anchorId="7E330AAA" wp14:editId="072D1392">
           <wp:simplePos x="0" y="0"/>
           <wp:positionH relativeFrom="column">
             <wp:posOffset>-914400</wp:posOffset>
@@ -1037,23 +1085,8 @@
 </w:hdr>
 </file>
 
-<file path=word/header2.xml><?xml version="1.0" encoding="utf-8"?>
-<w:hdr xmlns:wpc="http://schemas.microsoft.com/office/word/2010/wordprocessingCanvas" xmlns:mc="http://schemas.openxmlformats.org/markup-compatibility/2006" xmlns:o="urn:schemas-microsoft-com:office:office" xmlns:r="http://schemas.openxmlformats.org/officeDocument/2006/relationships" xmlns:m="http://schemas.openxmlformats.org/officeDocument/2006/math" xmlns:v="urn:schemas-microsoft-com:vml" xmlns:wp14="http://schemas.microsoft.com/office/word/2010/wordprocessingDrawing" xmlns:wp="http://schemas.openxmlformats.org/drawingml/2006/wordprocessingDrawing" xmlns:w10="urn:schemas-microsoft-com:office:word" xmlns:w="http://schemas.openxmlformats.org/wordprocessingml/2006/main" xmlns:w14="http://schemas.microsoft.com/office/word/2010/wordml" xmlns:w15="http://schemas.microsoft.com/office/word/2012/wordml" xmlns:wpg="http://schemas.microsoft.com/office/word/2010/wordprocessingGroup" xmlns:wpi="http://schemas.microsoft.com/office/word/2010/wordprocessingInk" xmlns:wne="http://schemas.microsoft.com/office/word/2006/wordml" xmlns:wps="http://schemas.microsoft.com/office/word/2010/wordprocessingShape" mc:Ignorable="w14 w15 wp14">
-  <w:p>
-    <w:pPr>
-      <w:pStyle w:val="Header"/>
-    </w:pPr>
-    <w:r>
-      <w:t>Chef Software Inc.</w:t>
-    </w:r>
-    <w:r>
-      <w:tab/>
-    </w:r>
-    <w:r>
-      <w:tab/>
-      <w:t>Chef Fundamentals</w:t>
-    </w:r>
-  </w:p>
+<file path=word/header3.xml><?xml version="1.0" encoding="utf-8"?>
+<w:hdr xmlns:wpc="http://schemas.microsoft.com/office/word/2010/wordprocessingCanvas" xmlns:mo="http://schemas.microsoft.com/office/mac/office/2008/main" xmlns:mc="http://schemas.openxmlformats.org/markup-compatibility/2006" xmlns:mv="urn:schemas-microsoft-com:mac:vml" xmlns:o="urn:schemas-microsoft-com:office:office" xmlns:r="http://schemas.openxmlformats.org/officeDocument/2006/relationships" xmlns:m="http://schemas.openxmlformats.org/officeDocument/2006/math" xmlns:v="urn:schemas-microsoft-com:vml" xmlns:wp14="http://schemas.microsoft.com/office/word/2010/wordprocessingDrawing" xmlns:wp="http://schemas.openxmlformats.org/drawingml/2006/wordprocessingDrawing" xmlns:w10="urn:schemas-microsoft-com:office:word" xmlns:w="http://schemas.openxmlformats.org/wordprocessingml/2006/main" xmlns:w14="http://schemas.microsoft.com/office/word/2010/wordml" xmlns:w15="http://schemas.microsoft.com/office/word/2012/wordml" xmlns:wpg="http://schemas.microsoft.com/office/word/2010/wordprocessingGroup" xmlns:wpi="http://schemas.microsoft.com/office/word/2010/wordprocessingInk" xmlns:wne="http://schemas.microsoft.com/office/word/2006/wordml" xmlns:wps="http://schemas.microsoft.com/office/word/2010/wordprocessingShape" mc:Ignorable="w14 w15 wp14">
   <w:p>
     <w:pPr>
       <w:pStyle w:val="Header"/>
@@ -1062,8 +1095,33 @@
 </w:hdr>
 </file>
 
-<file path=word/header3.xml><?xml version="1.0" encoding="utf-8"?>
-<w:hdr xmlns:wpc="http://schemas.microsoft.com/office/word/2010/wordprocessingCanvas" xmlns:mc="http://schemas.openxmlformats.org/markup-compatibility/2006" xmlns:o="urn:schemas-microsoft-com:office:office" xmlns:r="http://schemas.openxmlformats.org/officeDocument/2006/relationships" xmlns:m="http://schemas.openxmlformats.org/officeDocument/2006/math" xmlns:v="urn:schemas-microsoft-com:vml" xmlns:wp14="http://schemas.microsoft.com/office/word/2010/wordprocessingDrawing" xmlns:wp="http://schemas.openxmlformats.org/drawingml/2006/wordprocessingDrawing" xmlns:w10="urn:schemas-microsoft-com:office:word" xmlns:w="http://schemas.openxmlformats.org/wordprocessingml/2006/main" xmlns:w14="http://schemas.microsoft.com/office/word/2010/wordml" xmlns:w15="http://schemas.microsoft.com/office/word/2012/wordml" xmlns:wpg="http://schemas.microsoft.com/office/word/2010/wordprocessingGroup" xmlns:wpi="http://schemas.microsoft.com/office/word/2010/wordprocessingInk" xmlns:wne="http://schemas.microsoft.com/office/word/2006/wordml" xmlns:wps="http://schemas.microsoft.com/office/word/2010/wordprocessingShape" mc:Ignorable="w14 w15 wp14">
+<file path=word/header4.xml><?xml version="1.0" encoding="utf-8"?>
+<w:hdr xmlns:wpc="http://schemas.microsoft.com/office/word/2010/wordprocessingCanvas" xmlns:mo="http://schemas.microsoft.com/office/mac/office/2008/main" xmlns:mc="http://schemas.openxmlformats.org/markup-compatibility/2006" xmlns:mv="urn:schemas-microsoft-com:mac:vml" xmlns:o="urn:schemas-microsoft-com:office:office" xmlns:r="http://schemas.openxmlformats.org/officeDocument/2006/relationships" xmlns:m="http://schemas.openxmlformats.org/officeDocument/2006/math" xmlns:v="urn:schemas-microsoft-com:vml" xmlns:wp14="http://schemas.microsoft.com/office/word/2010/wordprocessingDrawing" xmlns:wp="http://schemas.openxmlformats.org/drawingml/2006/wordprocessingDrawing" xmlns:w10="urn:schemas-microsoft-com:office:word" xmlns:w="http://schemas.openxmlformats.org/wordprocessingml/2006/main" xmlns:w14="http://schemas.microsoft.com/office/word/2010/wordml" xmlns:w15="http://schemas.microsoft.com/office/word/2012/wordml" xmlns:wpg="http://schemas.microsoft.com/office/word/2010/wordprocessingGroup" xmlns:wpi="http://schemas.microsoft.com/office/word/2010/wordprocessingInk" xmlns:wne="http://schemas.microsoft.com/office/word/2006/wordml" xmlns:wps="http://schemas.microsoft.com/office/word/2010/wordprocessingShape" mc:Ignorable="w14 w15 wp14">
+  <w:p>
+    <w:pPr>
+      <w:pStyle w:val="Header"/>
+    </w:pPr>
+    <w:r>
+      <w:t>Chef Software Inc.</w:t>
+    </w:r>
+    <w:r>
+      <w:tab/>
+    </w:r>
+    <w:r>
+      <w:tab/>
+      <w:t>Chef Fundamentals</w:t>
+    </w:r>
+  </w:p>
+  <w:p>
+    <w:pPr>
+      <w:pStyle w:val="Header"/>
+    </w:pPr>
+  </w:p>
+</w:hdr>
+</file>
+
+<file path=word/header5.xml><?xml version="1.0" encoding="utf-8"?>
+<w:hdr xmlns:wpc="http://schemas.microsoft.com/office/word/2010/wordprocessingCanvas" xmlns:mo="http://schemas.microsoft.com/office/mac/office/2008/main" xmlns:mc="http://schemas.openxmlformats.org/markup-compatibility/2006" xmlns:mv="urn:schemas-microsoft-com:mac:vml" xmlns:o="urn:schemas-microsoft-com:office:office" xmlns:r="http://schemas.openxmlformats.org/officeDocument/2006/relationships" xmlns:m="http://schemas.openxmlformats.org/officeDocument/2006/math" xmlns:v="urn:schemas-microsoft-com:vml" xmlns:wp14="http://schemas.microsoft.com/office/word/2010/wordprocessingDrawing" xmlns:wp="http://schemas.openxmlformats.org/drawingml/2006/wordprocessingDrawing" xmlns:w10="urn:schemas-microsoft-com:office:word" xmlns:w="http://schemas.openxmlformats.org/wordprocessingml/2006/main" xmlns:w14="http://schemas.microsoft.com/office/word/2010/wordml" xmlns:w15="http://schemas.microsoft.com/office/word/2012/wordml" xmlns:wpg="http://schemas.microsoft.com/office/word/2010/wordprocessingGroup" xmlns:wpi="http://schemas.microsoft.com/office/word/2010/wordprocessingInk" xmlns:wne="http://schemas.microsoft.com/office/word/2006/wordml" xmlns:wps="http://schemas.microsoft.com/office/word/2010/wordprocessingShape" mc:Ignorable="w14 w15 wp14">
   <w:p>
     <w:pPr>
       <w:pStyle w:val="Header"/>
@@ -1104,7 +1162,7 @@
       </w:pPr>
     </w:pPrDefault>
   </w:docDefaults>
-  <w:latentStyles w:defLockedState="0" w:defUIPriority="99" w:defSemiHidden="0" w:defUnhideWhenUsed="0" w:defQFormat="0" w:count="371">
+  <w:latentStyles w:defLockedState="0" w:defUIPriority="99" w:defSemiHidden="0" w:defUnhideWhenUsed="0" w:defQFormat="0" w:count="380">
     <w:lsdException w:name="Normal" w:uiPriority="0" w:qFormat="1"/>
     <w:lsdException w:name="heading 1" w:uiPriority="9" w:qFormat="1"/>
     <w:lsdException w:name="heading 2" w:semiHidden="1" w:uiPriority="9" w:unhideWhenUsed="1" w:qFormat="1"/>
@@ -2128,7 +2186,7 @@
 </file>
 
 <file path=customXml/itemProps1.xml><?xml version="1.0" encoding="utf-8"?>
-<ds:datastoreItem xmlns:ds="http://schemas.openxmlformats.org/officeDocument/2006/customXml" ds:itemID="{131D44A5-FBB7-4688-ADD3-79162044615A}">
+<ds:datastoreItem xmlns:ds="http://schemas.openxmlformats.org/officeDocument/2006/customXml" ds:itemID="{64AAC570-5AF0-3A4D-A60C-55603133A1A9}">
   <ds:schemaRefs>
     <ds:schemaRef ds:uri="http://schemas.openxmlformats.org/officeDocument/2006/bibliography"/>
   </ds:schemaRefs>

</xml_diff>